<commit_message>
prep up level 5 stuff, texts and tutorial flow added.
</commit_message>
<xml_diff>
--- a/Art Refs/text draft.docx
+++ b/Art Refs/text draft.docx
@@ -4,86 +4,133 @@
   <w:body>
     <w:p>
       <w:r>
-        <w:t>A chasm impedes</w:t>
+        <w:t>A chasm impedes Pengu's journey.</w:t>
+      </w:r>
+    </w:p>
+    <w:p/>
+    <w:p>
+      <w:r>
+        <w:t xml:space="preserve">One way to do this is by multiplying the denominators together to </w:t>
+      </w:r>
+      <w:r>
+        <w:t>make them equal</w:t>
+      </w:r>
+      <w:r>
+        <w:t>.</w:t>
+      </w:r>
+    </w:p>
+    <w:p>
+      <w:r>
+        <w:t xml:space="preserve">Then multiply </w:t>
+      </w:r>
+      <w:r>
+        <w:t>the</w:t>
+      </w:r>
+      <w:r>
+        <w:t xml:space="preserve"> numerator</w:t>
+      </w:r>
+      <w:r>
+        <w:t>s</w:t>
+      </w:r>
+      <w:r>
+        <w:t xml:space="preserve"> by the </w:t>
+      </w:r>
+      <w:r>
+        <w:t xml:space="preserve">same </w:t>
+      </w:r>
+      <w:r>
+        <w:t xml:space="preserve">amount </w:t>
+      </w:r>
+      <w:r>
+        <w:t>from the denominator</w:t>
+      </w:r>
+      <w:r>
+        <w:t>.</w:t>
+      </w:r>
+    </w:p>
+    <w:p>
+      <w:r>
+        <w:t>After that, you can add both fractions properly.</w:t>
+      </w:r>
+    </w:p>
+    <w:p>
+      <w:r>
+        <w:t>Now it’s your turn! U</w:t>
+      </w:r>
+      <w:r>
+        <w:t>se the multiplier to make both denominators equal.</w:t>
+      </w:r>
+    </w:p>
+    <w:p/>
+    <w:p>
+      <w:r>
+        <w:t>Notice how both fractions now have the same unit sizes. They can now be added properly.</w:t>
+      </w:r>
+    </w:p>
+    <w:p/>
+    <w:p>
+      <w:r>
+        <w:t>Go ahead and type in the correct answer by pressing on either slot!</w:t>
+      </w:r>
+    </w:p>
+    <w:p/>
+    <w:p>
+      <w:r>
+        <w:t>After an onerous battle, Pengu must catch a breath of fresh air.</w:t>
+      </w:r>
+    </w:p>
+    <w:p>
+      <w:r>
+        <w:t xml:space="preserve">Help </w:t>
+      </w:r>
+      <w:proofErr w:type="spellStart"/>
+      <w:r>
+        <w:t>Pengu</w:t>
+      </w:r>
+      <w:proofErr w:type="spellEnd"/>
+      <w:r>
+        <w:t xml:space="preserve"> swim towards the land by adding up the distances using fractions!</w:t>
+      </w:r>
+    </w:p>
+    <w:p/>
+    <w:p>
+      <w:r>
+        <w:t>As you can see, there is a mixed number in this operation.</w:t>
+      </w:r>
+    </w:p>
+    <w:p>
+      <w:r>
+        <w:t>A mixed number is made up of a whole number, and a fraction.</w:t>
+      </w:r>
+    </w:p>
+    <w:p/>
+    <w:p>
+      <w:r>
+        <w:t>To convert a mixed number to an improper fraction: multiply the whole number with the denominator of the fraction.</w:t>
       </w:r>
       <w:bookmarkStart w:id="0" w:name="_GoBack"/>
       <w:bookmarkEnd w:id="0"/>
-      <w:r>
-        <w:t xml:space="preserve"> </w:t>
-      </w:r>
-      <w:proofErr w:type="spellStart"/>
-      <w:r>
-        <w:t>Pengu's</w:t>
-      </w:r>
-      <w:proofErr w:type="spellEnd"/>
-      <w:r>
-        <w:t xml:space="preserve"> journey.</w:t>
+    </w:p>
+    <w:p>
+      <w:r>
+        <w:t>Afterwards, add the result to the numerator.</w:t>
       </w:r>
     </w:p>
     <w:p/>
     <w:p>
       <w:r>
-        <w:t xml:space="preserve">One way to do this is by multiplying the denominators together to </w:t>
-      </w:r>
-      <w:r>
-        <w:t>make them equal</w:t>
-      </w:r>
-      <w:r>
-        <w:t>.</w:t>
-      </w:r>
-    </w:p>
-    <w:p>
-      <w:r>
-        <w:t xml:space="preserve">Then multiply </w:t>
-      </w:r>
-      <w:r>
-        <w:t>the</w:t>
-      </w:r>
-      <w:r>
-        <w:t xml:space="preserve"> numerator</w:t>
+        <w:t>You can drag the whole number towards the fraction, or vice-versa, to convert.</w:t>
+      </w:r>
+    </w:p>
+    <w:p>
+      <w:r>
+        <w:t>Use this technique to help you out with tricky operation</w:t>
       </w:r>
       <w:r>
         <w:t>s</w:t>
       </w:r>
       <w:r>
-        <w:t xml:space="preserve"> by the </w:t>
-      </w:r>
-      <w:r>
-        <w:t xml:space="preserve">same </w:t>
-      </w:r>
-      <w:r>
-        <w:t xml:space="preserve">amount </w:t>
-      </w:r>
-      <w:r>
-        <w:t>from the denominator</w:t>
-      </w:r>
-      <w:r>
-        <w:t>.</w:t>
-      </w:r>
-    </w:p>
-    <w:p>
-      <w:r>
-        <w:t>After that, you can add both fractions properly.</w:t>
-      </w:r>
-    </w:p>
-    <w:p>
-      <w:r>
-        <w:t>Now it’s your turn! U</w:t>
-      </w:r>
-      <w:r>
-        <w:t>se the multiplier to make both denominators equal.</w:t>
-      </w:r>
-    </w:p>
-    <w:p/>
-    <w:p>
-      <w:r>
-        <w:t>Notice how both fractions now have the same unit sizes. They can now be added properly.</w:t>
-      </w:r>
-    </w:p>
-    <w:p/>
-    <w:p>
-      <w:r>
-        <w:t>Go ahead and type in the correct answer by pressing on either slot!</w:t>
+        <w:t>!</w:t>
       </w:r>
     </w:p>
     <w:sectPr>

</xml_diff>

<commit_message>
level 5 and 7 anims, dialogs
</commit_message>
<xml_diff>
--- a/Art Refs/text draft.docx
+++ b/Art Refs/text draft.docx
@@ -108,30 +108,44 @@
       <w:r>
         <w:t>To convert a mixed number to an improper fraction: multiply the whole number with the denominator of the fraction.</w:t>
       </w:r>
+    </w:p>
+    <w:p>
+      <w:r>
+        <w:t>Afterwards, add the result to the numerator.</w:t>
+      </w:r>
+    </w:p>
+    <w:p/>
+    <w:p>
+      <w:r>
+        <w:t>You can drag the whole number towards the fraction, or vice-versa, to convert.</w:t>
+      </w:r>
+    </w:p>
+    <w:p>
+      <w:r>
+        <w:t>Use this technique to help you out with tricky operation</w:t>
+      </w:r>
+      <w:r>
+        <w:t>s</w:t>
+      </w:r>
+      <w:r>
+        <w:t>!</w:t>
+      </w:r>
+    </w:p>
+    <w:p/>
+    <w:p>
+      <w:r>
+        <w:t xml:space="preserve">It is time to unleash the most potent of </w:t>
+      </w:r>
+      <w:proofErr w:type="spellStart"/>
+      <w:r>
+        <w:t>Pengu's</w:t>
+      </w:r>
+      <w:proofErr w:type="spellEnd"/>
+      <w:r>
+        <w:t xml:space="preserve"> fractional powers!</w:t>
+      </w:r>
       <w:bookmarkStart w:id="0" w:name="_GoBack"/>
       <w:bookmarkEnd w:id="0"/>
-    </w:p>
-    <w:p>
-      <w:r>
-        <w:t>Afterwards, add the result to the numerator.</w:t>
-      </w:r>
-    </w:p>
-    <w:p/>
-    <w:p>
-      <w:r>
-        <w:t>You can drag the whole number towards the fraction, or vice-versa, to convert.</w:t>
-      </w:r>
-    </w:p>
-    <w:p>
-      <w:r>
-        <w:t>Use this technique to help you out with tricky operation</w:t>
-      </w:r>
-      <w:r>
-        <w:t>s</w:t>
-      </w:r>
-      <w:r>
-        <w:t>!</w:t>
-      </w:r>
     </w:p>
     <w:sectPr>
       <w:pgSz w:w="12240" w:h="15840"/>

</xml_diff>

<commit_message>
end stuff, remove "level progress" scene
</commit_message>
<xml_diff>
--- a/Art Refs/text draft.docx
+++ b/Art Refs/text draft.docx
@@ -143,6 +143,11 @@
       <w:proofErr w:type="spellEnd"/>
       <w:r>
         <w:t xml:space="preserve"> fractional powers!</w:t>
+      </w:r>
+    </w:p>
+    <w:p>
+      <w:r>
+        <w:t>Congratulations! You have uncovered the treasure!</w:t>
       </w:r>
       <w:bookmarkStart w:id="0" w:name="_GoBack"/>
       <w:bookmarkEnd w:id="0"/>

</xml_diff>